<commit_message>
Update Informe de trabajo CRUD.docx
</commit_message>
<xml_diff>
--- a/Informe de trabajo CRUD.docx
+++ b/Informe de trabajo CRUD.docx
@@ -226,7 +226,7 @@
               </wp:anchor>
             </w:drawing>
           </mc:Choice>
-          <mc:Fallback xmlns:w16cid="http://schemas.microsoft.com/office/word/2016/wordml/cid" xmlns:am3d="http://schemas.microsoft.com/office/drawing/2017/model3d" xmlns:aink="http://schemas.microsoft.com/office/drawing/2016/ink" xmlns:cx8="http://schemas.microsoft.com/office/drawing/2016/5/14/chartex" xmlns:cx7="http://schemas.microsoft.com/office/drawing/2016/5/13/chartex" xmlns:cx6="http://schemas.microsoft.com/office/drawing/2016/5/12/chartex" xmlns:cx5="http://schemas.microsoft.com/office/drawing/2016/5/11/chartex" xmlns:cx4="http://schemas.microsoft.com/office/drawing/2016/5/10/chartex" xmlns:cx3="http://schemas.microsoft.com/office/drawing/2016/5/9/chartex" xmlns:cx2="http://schemas.microsoft.com/office/drawing/2015/10/21/chartex" xmlns:cx1="http://schemas.microsoft.com/office/drawing/2015/9/8/chartex">
+          <mc:Fallback xmlns:cx1="http://schemas.microsoft.com/office/drawing/2015/9/8/chartex" xmlns:cx2="http://schemas.microsoft.com/office/drawing/2015/10/21/chartex" xmlns:cx3="http://schemas.microsoft.com/office/drawing/2016/5/9/chartex" xmlns:cx4="http://schemas.microsoft.com/office/drawing/2016/5/10/chartex" xmlns:cx5="http://schemas.microsoft.com/office/drawing/2016/5/11/chartex" xmlns:cx6="http://schemas.microsoft.com/office/drawing/2016/5/12/chartex" xmlns:cx7="http://schemas.microsoft.com/office/drawing/2016/5/13/chartex" xmlns:cx8="http://schemas.microsoft.com/office/drawing/2016/5/14/chartex" xmlns:aink="http://schemas.microsoft.com/office/drawing/2016/ink" xmlns:am3d="http://schemas.microsoft.com/office/drawing/2017/model3d" xmlns:w16cid="http://schemas.microsoft.com/office/word/2016/wordml/cid">
             <w:pict>
               <v:rect w14:anchorId="0A08C2D3" id="Rectángulo 2" o:spid="_x0000_s1026" style="position:absolute;margin-left:-83.25pt;margin-top:-70.85pt;width:48.6pt;height:839.4pt;z-index:251660288;visibility:visible;mso-wrap-style:square;mso-wrap-distance-left:9pt;mso-wrap-distance-top:0;mso-wrap-distance-right:9pt;mso-wrap-distance-bottom:0;mso-position-horizontal:absolute;mso-position-horizontal-relative:text;mso-position-vertical:absolute;mso-position-vertical-relative:text;v-text-anchor:middle" o:gfxdata="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" fillcolor="#bf9000" stroked="f" strokeweight="1pt">
                 <v:fill opacity="39321f"/>
@@ -2405,7 +2405,11 @@
     <w:sdt>
       <w:sdtPr>
         <w:rPr>
-          <w:lang w:val="es-ES"/>
+          <w:rFonts w:asciiTheme="minorHAnsi" w:eastAsiaTheme="minorHAnsi" w:hAnsiTheme="minorHAnsi" w:cstheme="minorBidi"/>
+          <w:color w:val="auto"/>
+          <w:sz w:val="22"/>
+          <w:szCs w:val="22"/>
+          <w:lang w:val="es-ES" w:eastAsia="en-US"/>
         </w:rPr>
         <w:id w:val="-481235175"/>
         <w:docPartObj>
@@ -2415,13 +2419,8 @@
       </w:sdtPr>
       <w:sdtEndPr>
         <w:rPr>
-          <w:rFonts w:asciiTheme="minorHAnsi" w:eastAsiaTheme="minorHAnsi" w:hAnsiTheme="minorHAnsi" w:cstheme="minorBidi"/>
           <w:b/>
           <w:bCs/>
-          <w:color w:val="auto"/>
-          <w:sz w:val="22"/>
-          <w:szCs w:val="22"/>
-          <w:lang w:eastAsia="en-US"/>
         </w:rPr>
       </w:sdtEndPr>
       <w:sdtContent>
@@ -3510,8 +3509,6 @@
         </w:rPr>
         <w:br w:type="page"/>
       </w:r>
-      <w:bookmarkStart w:id="0" w:name="_GoBack"/>
-      <w:bookmarkEnd w:id="0"/>
     </w:p>
     <w:p>
       <w:pPr>
@@ -3525,7 +3522,7 @@
           <w:sz w:val="28"/>
         </w:rPr>
       </w:pPr>
-      <w:bookmarkStart w:id="1" w:name="_Toc83166423"/>
+      <w:bookmarkStart w:id="0" w:name="_Toc83166423"/>
       <w:r>
         <w:rPr>
           <w:rFonts w:ascii="Arial" w:hAnsi="Arial" w:cs="Arial"/>
@@ -3534,7 +3531,7 @@
         <w:lastRenderedPageBreak/>
         <w:t>Descripción del problema</w:t>
       </w:r>
-      <w:bookmarkEnd w:id="1"/>
+      <w:bookmarkEnd w:id="0"/>
     </w:p>
     <w:p>
       <w:pPr>
@@ -3758,7 +3755,7 @@
           <w:szCs w:val="28"/>
         </w:rPr>
       </w:pPr>
-      <w:bookmarkStart w:id="2" w:name="_Toc83166424"/>
+      <w:bookmarkStart w:id="1" w:name="_Toc83166424"/>
       <w:r>
         <w:rPr>
           <w:rFonts w:ascii="Arial" w:hAnsi="Arial" w:cs="Arial"/>
@@ -3767,7 +3764,7 @@
         </w:rPr>
         <w:t>Identificación de requisitos</w:t>
       </w:r>
-      <w:bookmarkEnd w:id="2"/>
+      <w:bookmarkEnd w:id="1"/>
     </w:p>
     <w:p>
       <w:pPr>
@@ -4126,7 +4123,7 @@
                 <w:rFonts w:ascii="Arial" w:hAnsi="Arial" w:cs="Arial"/>
                 <w:szCs w:val="24"/>
               </w:rPr>
-              <w:t>Búsquedas por código docente</w:t>
+              <w:t>Modificación de datos (docente, alumno)</w:t>
             </w:r>
           </w:p>
         </w:tc>
@@ -4149,7 +4146,7 @@
                 <w:rFonts w:ascii="Arial" w:hAnsi="Arial" w:cs="Arial"/>
                 <w:szCs w:val="24"/>
               </w:rPr>
-              <w:t>El sistema permite las búsquedas de tutores</w:t>
+              <w:t xml:space="preserve">El sistema permite la modificación de datos únicamente por el personal autorizado </w:t>
             </w:r>
           </w:p>
         </w:tc>
@@ -4218,7 +4215,7 @@
                 <w:rFonts w:ascii="Arial" w:hAnsi="Arial" w:cs="Arial"/>
                 <w:szCs w:val="24"/>
               </w:rPr>
-              <w:t>Búsquedas por código de estudiante</w:t>
+              <w:t>Eliminar tutor</w:t>
             </w:r>
           </w:p>
         </w:tc>
@@ -4241,7 +4238,7 @@
                 <w:rFonts w:ascii="Arial" w:hAnsi="Arial" w:cs="Arial"/>
                 <w:szCs w:val="24"/>
               </w:rPr>
-              <w:t>El sistema permite las búsquedas de tutorados</w:t>
+              <w:t>El sistema permite la eliminación de datos únicamente por el personal autorizado</w:t>
             </w:r>
           </w:p>
         </w:tc>
@@ -4310,7 +4307,7 @@
                 <w:rFonts w:ascii="Arial" w:hAnsi="Arial" w:cs="Arial"/>
                 <w:szCs w:val="24"/>
               </w:rPr>
-              <w:t>Ficha de seguimiento</w:t>
+              <w:t>Eliminar Alumno</w:t>
             </w:r>
           </w:p>
         </w:tc>
@@ -4333,7 +4330,21 @@
                 <w:rFonts w:ascii="Arial" w:hAnsi="Arial" w:cs="Arial"/>
                 <w:szCs w:val="24"/>
               </w:rPr>
-              <w:t>El sistema debe permitir mostrar ficha de seguimiento de un alumno</w:t>
+              <w:t xml:space="preserve">El sistema permite la </w:t>
+            </w:r>
+            <w:r>
+              <w:rPr>
+                <w:rFonts w:ascii="Arial" w:hAnsi="Arial" w:cs="Arial"/>
+                <w:szCs w:val="24"/>
+              </w:rPr>
+              <w:t>eliminación</w:t>
+            </w:r>
+            <w:r>
+              <w:rPr>
+                <w:rFonts w:ascii="Arial" w:hAnsi="Arial" w:cs="Arial"/>
+                <w:szCs w:val="24"/>
+              </w:rPr>
+              <w:t xml:space="preserve"> de datos únicamente por el personal autorizado</w:t>
             </w:r>
           </w:p>
         </w:tc>
@@ -4361,296 +4372,6 @@
           </w:p>
         </w:tc>
       </w:tr>
-      <w:tr>
-        <w:tc>
-          <w:tcPr>
-            <w:tcW w:w="1276" w:type="dxa"/>
-          </w:tcPr>
-          <w:p>
-            <w:pPr>
-              <w:pStyle w:val="Prrafodelista"/>
-              <w:ind w:left="0"/>
-              <w:rPr>
-                <w:rFonts w:ascii="Arial" w:hAnsi="Arial" w:cs="Arial"/>
-                <w:szCs w:val="24"/>
-              </w:rPr>
-            </w:pPr>
-            <w:r>
-              <w:rPr>
-                <w:rFonts w:ascii="Arial" w:hAnsi="Arial" w:cs="Arial"/>
-                <w:szCs w:val="24"/>
-              </w:rPr>
-              <w:t>RF-06</w:t>
-            </w:r>
-          </w:p>
-        </w:tc>
-        <w:tc>
-          <w:tcPr>
-            <w:tcW w:w="1843" w:type="dxa"/>
-          </w:tcPr>
-          <w:p>
-            <w:pPr>
-              <w:pStyle w:val="Prrafodelista"/>
-              <w:ind w:left="0"/>
-              <w:rPr>
-                <w:rFonts w:ascii="Arial" w:hAnsi="Arial" w:cs="Arial"/>
-                <w:szCs w:val="24"/>
-              </w:rPr>
-            </w:pPr>
-            <w:r>
-              <w:rPr>
-                <w:rFonts w:ascii="Arial" w:hAnsi="Arial" w:cs="Arial"/>
-                <w:szCs w:val="24"/>
-              </w:rPr>
-              <w:t>Modificación de datos (docente, alumno)</w:t>
-            </w:r>
-          </w:p>
-        </w:tc>
-        <w:tc>
-          <w:tcPr>
-            <w:tcW w:w="3260" w:type="dxa"/>
-          </w:tcPr>
-          <w:p>
-            <w:pPr>
-              <w:pStyle w:val="Prrafodelista"/>
-              <w:ind w:left="0"/>
-              <w:jc w:val="both"/>
-              <w:rPr>
-                <w:rFonts w:ascii="Arial" w:hAnsi="Arial" w:cs="Arial"/>
-                <w:szCs w:val="24"/>
-              </w:rPr>
-            </w:pPr>
-            <w:r>
-              <w:rPr>
-                <w:rFonts w:ascii="Arial" w:hAnsi="Arial" w:cs="Arial"/>
-                <w:szCs w:val="24"/>
-              </w:rPr>
-              <w:t xml:space="preserve">El sistema permite la modificación de datos únicamente por el personal autorizado </w:t>
-            </w:r>
-          </w:p>
-        </w:tc>
-        <w:tc>
-          <w:tcPr>
-            <w:tcW w:w="2455" w:type="dxa"/>
-          </w:tcPr>
-          <w:p>
-            <w:pPr>
-              <w:pStyle w:val="Prrafodelista"/>
-              <w:ind w:left="0"/>
-              <w:jc w:val="center"/>
-              <w:rPr>
-                <w:rFonts w:ascii="Arial" w:hAnsi="Arial" w:cs="Arial"/>
-                <w:szCs w:val="24"/>
-              </w:rPr>
-            </w:pPr>
-            <w:r>
-              <w:rPr>
-                <w:rFonts w:ascii="Arial" w:hAnsi="Arial" w:cs="Arial"/>
-                <w:szCs w:val="24"/>
-              </w:rPr>
-              <w:t>ALTA</w:t>
-            </w:r>
-          </w:p>
-        </w:tc>
-      </w:tr>
-      <w:tr>
-        <w:tc>
-          <w:tcPr>
-            <w:tcW w:w="1276" w:type="dxa"/>
-          </w:tcPr>
-          <w:p>
-            <w:pPr>
-              <w:pStyle w:val="Prrafodelista"/>
-              <w:ind w:left="0"/>
-              <w:rPr>
-                <w:rFonts w:ascii="Arial" w:hAnsi="Arial" w:cs="Arial"/>
-                <w:szCs w:val="24"/>
-              </w:rPr>
-            </w:pPr>
-            <w:r>
-              <w:rPr>
-                <w:rFonts w:ascii="Arial" w:hAnsi="Arial" w:cs="Arial"/>
-                <w:szCs w:val="24"/>
-              </w:rPr>
-              <w:t>RF-07</w:t>
-            </w:r>
-          </w:p>
-        </w:tc>
-        <w:tc>
-          <w:tcPr>
-            <w:tcW w:w="1843" w:type="dxa"/>
-          </w:tcPr>
-          <w:p>
-            <w:pPr>
-              <w:pStyle w:val="Prrafodelista"/>
-              <w:ind w:left="0"/>
-              <w:rPr>
-                <w:rFonts w:ascii="Arial" w:hAnsi="Arial" w:cs="Arial"/>
-                <w:szCs w:val="24"/>
-              </w:rPr>
-            </w:pPr>
-            <w:r>
-              <w:rPr>
-                <w:rFonts w:ascii="Arial" w:hAnsi="Arial" w:cs="Arial"/>
-                <w:szCs w:val="24"/>
-              </w:rPr>
-              <w:t>Eliminar tutor</w:t>
-            </w:r>
-          </w:p>
-        </w:tc>
-        <w:tc>
-          <w:tcPr>
-            <w:tcW w:w="3260" w:type="dxa"/>
-          </w:tcPr>
-          <w:p>
-            <w:pPr>
-              <w:pStyle w:val="Prrafodelista"/>
-              <w:ind w:left="0"/>
-              <w:jc w:val="both"/>
-              <w:rPr>
-                <w:rFonts w:ascii="Arial" w:hAnsi="Arial" w:cs="Arial"/>
-                <w:szCs w:val="24"/>
-              </w:rPr>
-            </w:pPr>
-            <w:r>
-              <w:rPr>
-                <w:rFonts w:ascii="Arial" w:hAnsi="Arial" w:cs="Arial"/>
-                <w:szCs w:val="24"/>
-              </w:rPr>
-              <w:t>El sistema permite la eliminación de datos únicamente por el personal autorizado</w:t>
-            </w:r>
-          </w:p>
-        </w:tc>
-        <w:tc>
-          <w:tcPr>
-            <w:tcW w:w="2455" w:type="dxa"/>
-          </w:tcPr>
-          <w:p>
-            <w:pPr>
-              <w:pStyle w:val="Prrafodelista"/>
-              <w:ind w:left="0"/>
-              <w:jc w:val="center"/>
-              <w:rPr>
-                <w:rFonts w:ascii="Arial" w:hAnsi="Arial" w:cs="Arial"/>
-                <w:szCs w:val="24"/>
-              </w:rPr>
-            </w:pPr>
-            <w:r>
-              <w:rPr>
-                <w:rFonts w:ascii="Arial" w:hAnsi="Arial" w:cs="Arial"/>
-                <w:szCs w:val="24"/>
-              </w:rPr>
-              <w:t>ALTA</w:t>
-            </w:r>
-          </w:p>
-        </w:tc>
-      </w:tr>
-      <w:tr>
-        <w:tc>
-          <w:tcPr>
-            <w:tcW w:w="1276" w:type="dxa"/>
-          </w:tcPr>
-          <w:p>
-            <w:pPr>
-              <w:pStyle w:val="Prrafodelista"/>
-              <w:ind w:left="0"/>
-              <w:rPr>
-                <w:rFonts w:ascii="Arial" w:hAnsi="Arial" w:cs="Arial"/>
-                <w:szCs w:val="24"/>
-              </w:rPr>
-            </w:pPr>
-            <w:r>
-              <w:rPr>
-                <w:rFonts w:ascii="Arial" w:hAnsi="Arial" w:cs="Arial"/>
-                <w:szCs w:val="24"/>
-              </w:rPr>
-              <w:t>RF-08</w:t>
-            </w:r>
-          </w:p>
-        </w:tc>
-        <w:tc>
-          <w:tcPr>
-            <w:tcW w:w="1843" w:type="dxa"/>
-          </w:tcPr>
-          <w:p>
-            <w:pPr>
-              <w:pStyle w:val="Prrafodelista"/>
-              <w:ind w:left="0"/>
-              <w:rPr>
-                <w:rFonts w:ascii="Arial" w:hAnsi="Arial" w:cs="Arial"/>
-                <w:szCs w:val="24"/>
-              </w:rPr>
-            </w:pPr>
-            <w:r>
-              <w:rPr>
-                <w:rFonts w:ascii="Arial" w:hAnsi="Arial" w:cs="Arial"/>
-                <w:szCs w:val="24"/>
-              </w:rPr>
-              <w:t>Eliminar Alumno</w:t>
-            </w:r>
-          </w:p>
-        </w:tc>
-        <w:tc>
-          <w:tcPr>
-            <w:tcW w:w="3260" w:type="dxa"/>
-          </w:tcPr>
-          <w:p>
-            <w:pPr>
-              <w:pStyle w:val="Prrafodelista"/>
-              <w:ind w:left="0"/>
-              <w:jc w:val="both"/>
-              <w:rPr>
-                <w:rFonts w:ascii="Arial" w:hAnsi="Arial" w:cs="Arial"/>
-                <w:szCs w:val="24"/>
-              </w:rPr>
-            </w:pPr>
-            <w:r>
-              <w:rPr>
-                <w:rFonts w:ascii="Arial" w:hAnsi="Arial" w:cs="Arial"/>
-                <w:szCs w:val="24"/>
-              </w:rPr>
-              <w:t xml:space="preserve">El sistema permite la </w:t>
-            </w:r>
-            <w:r>
-              <w:rPr>
-                <w:rFonts w:ascii="Arial" w:hAnsi="Arial" w:cs="Arial"/>
-                <w:szCs w:val="24"/>
-              </w:rPr>
-              <w:t>eliminación</w:t>
-            </w:r>
-            <w:r>
-              <w:rPr>
-                <w:rFonts w:ascii="Arial" w:hAnsi="Arial" w:cs="Arial"/>
-                <w:szCs w:val="24"/>
-              </w:rPr>
-              <w:t xml:space="preserve"> de datos únicamente por el personal autorizado</w:t>
-            </w:r>
-          </w:p>
-        </w:tc>
-        <w:tc>
-          <w:tcPr>
-            <w:tcW w:w="2455" w:type="dxa"/>
-          </w:tcPr>
-          <w:p>
-            <w:pPr>
-              <w:pStyle w:val="Prrafodelista"/>
-              <w:ind w:left="0"/>
-              <w:jc w:val="center"/>
-              <w:rPr>
-                <w:rFonts w:ascii="Arial" w:hAnsi="Arial" w:cs="Arial"/>
-                <w:szCs w:val="24"/>
-              </w:rPr>
-            </w:pPr>
-            <w:r>
-              <w:rPr>
-                <w:rFonts w:ascii="Arial" w:hAnsi="Arial" w:cs="Arial"/>
-                <w:szCs w:val="24"/>
-              </w:rPr>
-              <w:t>ALTA</w:t>
-            </w:r>
-          </w:p>
-        </w:tc>
-      </w:tr>
     </w:tbl>
     <w:p>
       <w:pPr>
@@ -4671,12 +4392,73 @@
           <w:szCs w:val="24"/>
         </w:rPr>
       </w:pPr>
-      <w:r>
+    </w:p>
+    <w:p>
+      <w:pPr>
+        <w:pStyle w:val="Prrafodelista"/>
         <w:rPr>
           <w:rFonts w:ascii="Arial" w:hAnsi="Arial" w:cs="Arial"/>
           <w:sz w:val="24"/>
           <w:szCs w:val="24"/>
         </w:rPr>
+      </w:pPr>
+    </w:p>
+    <w:p>
+      <w:pPr>
+        <w:pStyle w:val="Prrafodelista"/>
+        <w:rPr>
+          <w:rFonts w:ascii="Arial" w:hAnsi="Arial" w:cs="Arial"/>
+          <w:sz w:val="24"/>
+          <w:szCs w:val="24"/>
+        </w:rPr>
+      </w:pPr>
+    </w:p>
+    <w:p>
+      <w:pPr>
+        <w:pStyle w:val="Prrafodelista"/>
+        <w:rPr>
+          <w:rFonts w:ascii="Arial" w:hAnsi="Arial" w:cs="Arial"/>
+          <w:sz w:val="24"/>
+          <w:szCs w:val="24"/>
+        </w:rPr>
+      </w:pPr>
+    </w:p>
+    <w:p>
+      <w:pPr>
+        <w:pStyle w:val="Prrafodelista"/>
+        <w:rPr>
+          <w:rFonts w:ascii="Arial" w:hAnsi="Arial" w:cs="Arial"/>
+          <w:sz w:val="24"/>
+          <w:szCs w:val="24"/>
+        </w:rPr>
+      </w:pPr>
+    </w:p>
+    <w:p>
+      <w:pPr>
+        <w:pStyle w:val="Prrafodelista"/>
+        <w:rPr>
+          <w:rFonts w:ascii="Arial" w:hAnsi="Arial" w:cs="Arial"/>
+          <w:sz w:val="24"/>
+          <w:szCs w:val="24"/>
+        </w:rPr>
+      </w:pPr>
+    </w:p>
+    <w:p>
+      <w:pPr>
+        <w:pStyle w:val="Prrafodelista"/>
+        <w:rPr>
+          <w:rFonts w:ascii="Arial" w:hAnsi="Arial" w:cs="Arial"/>
+          <w:sz w:val="24"/>
+          <w:szCs w:val="24"/>
+        </w:rPr>
+      </w:pPr>
+      <w:r>
+        <w:rPr>
+          <w:rFonts w:ascii="Arial" w:hAnsi="Arial" w:cs="Arial"/>
+          <w:sz w:val="24"/>
+          <w:szCs w:val="24"/>
+        </w:rPr>
+        <w:lastRenderedPageBreak/>
         <w:t>Requerimientos no funcionales</w:t>
       </w:r>
     </w:p>
@@ -6454,7 +6236,7 @@
           <w:szCs w:val="30"/>
         </w:rPr>
       </w:pPr>
-      <w:bookmarkStart w:id="3" w:name="_Toc83166425"/>
+      <w:bookmarkStart w:id="2" w:name="_Toc83166425"/>
       <w:r>
         <w:rPr>
           <w:rFonts w:ascii="Arial" w:hAnsi="Arial" w:cs="Arial"/>
@@ -6463,7 +6245,7 @@
         </w:rPr>
         <w:t>Diagramas de caso de uso</w:t>
       </w:r>
-      <w:bookmarkEnd w:id="3"/>
+      <w:bookmarkEnd w:id="2"/>
       <w:r>
         <w:rPr>
           <w:rFonts w:ascii="Arial" w:hAnsi="Arial" w:cs="Arial"/>
@@ -6764,7 +6546,6 @@
           <w:sz w:val="24"/>
           <w:szCs w:val="24"/>
         </w:rPr>
-        <w:lastRenderedPageBreak/>
         <w:t xml:space="preserve">Modificar datos </w:t>
       </w:r>
       <w:r>
@@ -6795,6 +6576,7 @@
           <w:sz w:val="24"/>
           <w:szCs w:val="24"/>
         </w:rPr>
+        <w:lastRenderedPageBreak/>
         <w:t>Modificar datos Docente</w:t>
       </w:r>
     </w:p>
@@ -6924,7 +6706,7 @@
           <w:szCs w:val="30"/>
         </w:rPr>
       </w:pPr>
-      <w:bookmarkStart w:id="4" w:name="_Toc83166426"/>
+      <w:bookmarkStart w:id="3" w:name="_Toc83166426"/>
       <w:r>
         <w:rPr>
           <w:rFonts w:ascii="Arial" w:hAnsi="Arial" w:cs="Arial"/>
@@ -6949,7 +6731,7 @@
         </w:rPr>
         <w:t>Tutoría</w:t>
       </w:r>
-      <w:bookmarkEnd w:id="4"/>
+      <w:bookmarkEnd w:id="3"/>
     </w:p>
     <w:p>
       <w:pPr>
@@ -7220,7 +7002,7 @@
           <w:szCs w:val="30"/>
         </w:rPr>
       </w:pPr>
-      <w:bookmarkStart w:id="5" w:name="_Toc83166427"/>
+      <w:bookmarkStart w:id="4" w:name="_Toc83166427"/>
       <w:r>
         <w:rPr>
           <w:rFonts w:ascii="Arial" w:hAnsi="Arial" w:cs="Arial"/>
@@ -7237,7 +7019,7 @@
         </w:rPr>
         <w:t>Distribución de trabajo grupal</w:t>
       </w:r>
-      <w:bookmarkEnd w:id="5"/>
+      <w:bookmarkEnd w:id="4"/>
     </w:p>
     <w:p>
       <w:pPr>
@@ -7249,7 +7031,7 @@
           <w:sz w:val="24"/>
         </w:rPr>
       </w:pPr>
-      <w:bookmarkStart w:id="6" w:name="_Toc83166428"/>
+      <w:bookmarkStart w:id="5" w:name="_Toc83166428"/>
       <w:r>
         <w:rPr>
           <w:rFonts w:ascii="Arial" w:hAnsi="Arial" w:cs="Arial"/>
@@ -7310,7 +7092,7 @@
         </w:rPr>
         <w:t xml:space="preserve"> y base de datos</w:t>
       </w:r>
-      <w:bookmarkEnd w:id="6"/>
+      <w:bookmarkEnd w:id="5"/>
     </w:p>
     <w:p>
       <w:pPr>
@@ -7782,14 +7564,16 @@
         <w:rPr>
           <w:rFonts w:ascii="Arial" w:hAnsi="Arial" w:cs="Arial"/>
           <w:noProof/>
-          <w:sz w:val="24"/>
+          <w:color w:val="202124"/>
+          <w:sz w:val="24"/>
+          <w:shd w:val="clear" w:color="auto" w:fill="FFFFFF"/>
           <w:lang w:val="es-PE" w:eastAsia="es-PE"/>
         </w:rPr>
         <w:drawing>
-          <wp:inline distT="0" distB="0" distL="0" distR="0" wp14:anchorId="0B2EC891" wp14:editId="1EE53EBC">
-            <wp:extent cx="5400040" cy="1780540"/>
+          <wp:inline distT="0" distB="0" distL="0" distR="0" wp14:anchorId="73D67201" wp14:editId="39646AD2">
+            <wp:extent cx="5208905" cy="2305050"/>
             <wp:effectExtent l="0" t="0" r="0" b="0"/>
-            <wp:docPr id="9" name="Imagen 9"/>
+            <wp:docPr id="10" name="Imagen 10"/>
             <wp:cNvGraphicFramePr>
               <a:graphicFrameLocks xmlns:a="http://schemas.openxmlformats.org/drawingml/2006/main" noChangeAspect="1"/>
             </wp:cNvGraphicFramePr>
@@ -7797,7 +7581,7 @@
               <a:graphicData uri="http://schemas.openxmlformats.org/drawingml/2006/picture">
                 <pic:pic xmlns:pic="http://schemas.openxmlformats.org/drawingml/2006/picture">
                   <pic:nvPicPr>
-                    <pic:cNvPr id="13" name="basde de.jpg"/>
+                    <pic:cNvPr id="10" name="database.jpg"/>
                     <pic:cNvPicPr/>
                   </pic:nvPicPr>
                   <pic:blipFill>
@@ -7815,7 +7599,7 @@
                   <pic:spPr>
                     <a:xfrm>
                       <a:off x="0" y="0"/>
-                      <a:ext cx="5400040" cy="1780540"/>
+                      <a:ext cx="5219137" cy="2309578"/>
                     </a:xfrm>
                     <a:prstGeom prst="rect">
                       <a:avLst/>
@@ -8023,7 +7807,7 @@
           <w:szCs w:val="30"/>
         </w:rPr>
       </w:pPr>
-      <w:bookmarkStart w:id="7" w:name="_Toc83166429"/>
+      <w:bookmarkStart w:id="6" w:name="_Toc83166429"/>
       <w:r>
         <w:rPr>
           <w:rFonts w:ascii="Arial" w:hAnsi="Arial" w:cs="Arial"/>
@@ -8032,7 +7816,7 @@
         </w:rPr>
         <w:t>Test</w:t>
       </w:r>
-      <w:bookmarkEnd w:id="7"/>
+      <w:bookmarkEnd w:id="6"/>
     </w:p>
     <w:p>
       <w:pPr>
@@ -8046,7 +7830,7 @@
           <w:szCs w:val="24"/>
         </w:rPr>
       </w:pPr>
-      <w:bookmarkStart w:id="8" w:name="_Toc83166430"/>
+      <w:bookmarkStart w:id="7" w:name="_Toc83166430"/>
       <w:r>
         <w:rPr>
           <w:rFonts w:ascii="Arial" w:hAnsi="Arial" w:cs="Arial"/>
@@ -8067,7 +7851,7 @@
         </w:rPr>
         <w:t>Pruebas Unitarias</w:t>
       </w:r>
-      <w:bookmarkEnd w:id="8"/>
+      <w:bookmarkEnd w:id="7"/>
     </w:p>
     <w:p>
       <w:pPr>
@@ -9329,7 +9113,16 @@
                 <w:color w:val="000000"/>
                 <w:lang w:val="es-PE" w:eastAsia="es-PE"/>
               </w:rPr>
-              <w:t>Agregar Alumno que ya existe</w:t>
+              <w:t xml:space="preserve">Agregar Alumno </w:t>
+            </w:r>
+            <w:r>
+              <w:rPr>
+                <w:rFonts w:ascii="Arial" w:eastAsia="Times New Roman" w:hAnsi="Arial" w:cs="Arial"/>
+                <w:color w:val="000000"/>
+                <w:lang w:val="es-PE" w:eastAsia="es-PE"/>
+              </w:rPr>
+              <w:lastRenderedPageBreak/>
+              <w:t>que ya existe</w:t>
             </w:r>
           </w:p>
         </w:tc>
@@ -9366,7 +9159,17 @@
                 <w:color w:val="000000"/>
                 <w:lang w:val="es-PE" w:eastAsia="es-PE"/>
               </w:rPr>
-              <w:t>Ingresamos datos que se encuentran en la BD </w:t>
+              <w:lastRenderedPageBreak/>
+              <w:t xml:space="preserve">Ingresamos datos que se </w:t>
+            </w:r>
+            <w:r>
+              <w:rPr>
+                <w:rFonts w:ascii="Arial" w:eastAsia="Times New Roman" w:hAnsi="Arial" w:cs="Arial"/>
+                <w:color w:val="000000"/>
+                <w:lang w:val="es-PE" w:eastAsia="es-PE"/>
+              </w:rPr>
+              <w:lastRenderedPageBreak/>
+              <w:t>encuentran en la BD </w:t>
             </w:r>
           </w:p>
         </w:tc>
@@ -9403,7 +9206,17 @@
                 <w:color w:val="000000"/>
                 <w:lang w:val="es-PE" w:eastAsia="es-PE"/>
               </w:rPr>
-              <w:t>Mensaje que indique “El alumno ya existe”</w:t>
+              <w:lastRenderedPageBreak/>
+              <w:t xml:space="preserve">Mensaje que indique “El </w:t>
+            </w:r>
+            <w:r>
+              <w:rPr>
+                <w:rFonts w:ascii="Arial" w:eastAsia="Times New Roman" w:hAnsi="Arial" w:cs="Arial"/>
+                <w:color w:val="000000"/>
+                <w:lang w:val="es-PE" w:eastAsia="es-PE"/>
+              </w:rPr>
+              <w:lastRenderedPageBreak/>
+              <w:t>alumno ya existe”</w:t>
             </w:r>
           </w:p>
         </w:tc>
@@ -9440,7 +9253,17 @@
                 <w:color w:val="000000"/>
                 <w:lang w:val="es-PE" w:eastAsia="es-PE"/>
               </w:rPr>
-              <w:t>Agrega al alumno lo cual genera duplicados</w:t>
+              <w:lastRenderedPageBreak/>
+              <w:t xml:space="preserve">Agrega al alumno lo cual </w:t>
+            </w:r>
+            <w:r>
+              <w:rPr>
+                <w:rFonts w:ascii="Arial" w:eastAsia="Times New Roman" w:hAnsi="Arial" w:cs="Arial"/>
+                <w:color w:val="000000"/>
+                <w:lang w:val="es-PE" w:eastAsia="es-PE"/>
+              </w:rPr>
+              <w:lastRenderedPageBreak/>
+              <w:t>genera duplicados</w:t>
             </w:r>
           </w:p>
         </w:tc>
@@ -9477,6 +9300,7 @@
                 <w:color w:val="000000"/>
                 <w:lang w:val="es-PE" w:eastAsia="es-PE"/>
               </w:rPr>
+              <w:lastRenderedPageBreak/>
               <w:t xml:space="preserve">No </w:t>
             </w:r>
             <w:proofErr w:type="spellStart"/>
@@ -9514,7 +9338,6 @@
         <w:rPr>
           <w:rFonts w:ascii="Arial" w:hAnsi="Arial" w:cs="Arial"/>
         </w:rPr>
-        <w:lastRenderedPageBreak/>
         <w:t xml:space="preserve">Se hizo pruebas para: </w:t>
       </w:r>
     </w:p>
@@ -9724,7 +9547,7 @@
           <w:sz w:val="24"/>
         </w:rPr>
       </w:pPr>
-      <w:bookmarkStart w:id="9" w:name="_Toc83166431"/>
+      <w:bookmarkStart w:id="8" w:name="_Toc83166431"/>
       <w:r>
         <w:rPr>
           <w:rFonts w:ascii="Arial" w:hAnsi="Arial" w:cs="Arial"/>
@@ -9753,7 +9576,7 @@
         </w:rPr>
         <w:t>Mocks</w:t>
       </w:r>
-      <w:bookmarkEnd w:id="9"/>
+      <w:bookmarkEnd w:id="8"/>
       <w:proofErr w:type="spellEnd"/>
     </w:p>
     <w:p>
@@ -10058,6 +9881,7 @@
           <w:sz w:val="24"/>
           <w:lang w:val="es-PE" w:eastAsia="es-PE"/>
         </w:rPr>
+        <w:lastRenderedPageBreak/>
         <w:drawing>
           <wp:inline distT="0" distB="0" distL="0" distR="0" wp14:anchorId="0C31D95F" wp14:editId="6F6CBC85">
             <wp:extent cx="1704975" cy="1657350"/>
@@ -10120,7 +9944,7 @@
           <w:szCs w:val="24"/>
         </w:rPr>
       </w:pPr>
-      <w:bookmarkStart w:id="10" w:name="_Toc83166432"/>
+      <w:bookmarkStart w:id="9" w:name="_Toc83166432"/>
       <w:r>
         <w:rPr>
           <w:rFonts w:ascii="Arial" w:hAnsi="Arial" w:cs="Arial"/>
@@ -10129,7 +9953,6 @@
           <w:sz w:val="24"/>
           <w:szCs w:val="24"/>
         </w:rPr>
-        <w:lastRenderedPageBreak/>
         <w:t xml:space="preserve">6.3 </w:t>
       </w:r>
       <w:r>
@@ -10142,7 +9965,7 @@
         </w:rPr>
         <w:t>Pruebas de integración</w:t>
       </w:r>
-      <w:bookmarkEnd w:id="10"/>
+      <w:bookmarkEnd w:id="9"/>
     </w:p>
     <w:p>
       <w:pPr>
@@ -11166,7 +10989,7 @@
           <w:szCs w:val="24"/>
         </w:rPr>
       </w:pPr>
-      <w:bookmarkStart w:id="11" w:name="_Toc83166433"/>
+      <w:bookmarkStart w:id="10" w:name="_Toc83166433"/>
       <w:r>
         <w:rPr>
           <w:rFonts w:ascii="Arial" w:hAnsi="Arial" w:cs="Arial"/>
@@ -11189,7 +11012,7 @@
         </w:rPr>
         <w:t>Backlog</w:t>
       </w:r>
-      <w:bookmarkEnd w:id="11"/>
+      <w:bookmarkEnd w:id="10"/>
       <w:proofErr w:type="spellEnd"/>
       <w:r>
         <w:rPr>
@@ -12295,7 +12118,7 @@
           <w:szCs w:val="30"/>
         </w:rPr>
       </w:pPr>
-      <w:bookmarkStart w:id="12" w:name="_Toc83166434"/>
+      <w:bookmarkStart w:id="11" w:name="_Toc83166434"/>
       <w:r>
         <w:rPr>
           <w:rFonts w:ascii="Arial" w:hAnsi="Arial" w:cs="Arial"/>
@@ -12313,7 +12136,7 @@
         </w:rPr>
         <w:t>Cronograma de Actividades</w:t>
       </w:r>
-      <w:bookmarkEnd w:id="12"/>
+      <w:bookmarkEnd w:id="11"/>
     </w:p>
     <w:p>
       <w:pPr>
@@ -12397,7 +12220,7 @@
           <w:szCs w:val="30"/>
         </w:rPr>
       </w:pPr>
-      <w:bookmarkStart w:id="13" w:name="_Toc83166435"/>
+      <w:bookmarkStart w:id="12" w:name="_Toc83166435"/>
       <w:r>
         <w:rPr>
           <w:rFonts w:ascii="Arial" w:hAnsi="Arial" w:cs="Arial"/>
@@ -12407,7 +12230,7 @@
         <w:lastRenderedPageBreak/>
         <w:t>Trabajo individual</w:t>
       </w:r>
-      <w:bookmarkEnd w:id="13"/>
+      <w:bookmarkEnd w:id="12"/>
     </w:p>
     <w:tbl>
       <w:tblPr>
@@ -13131,10 +12954,10 @@
           <w:lang w:val="es-PE" w:eastAsia="es-PE"/>
         </w:rPr>
         <w:drawing>
-          <wp:inline distT="0" distB="0" distL="0" distR="0" wp14:anchorId="38777022" wp14:editId="5136ACE6">
-            <wp:extent cx="5669915" cy="1732915"/>
-            <wp:effectExtent l="0" t="0" r="6985" b="635"/>
-            <wp:docPr id="16" name="Imagen 16"/>
+          <wp:inline distT="0" distB="0" distL="0" distR="0" wp14:anchorId="2D777ECF" wp14:editId="6FE24E74">
+            <wp:extent cx="5669915" cy="1849120"/>
+            <wp:effectExtent l="0" t="0" r="6985" b="0"/>
+            <wp:docPr id="13" name="Imagen 13"/>
             <wp:cNvGraphicFramePr>
               <a:graphicFrameLocks xmlns:a="http://schemas.openxmlformats.org/drawingml/2006/main" noChangeAspect="1"/>
             </wp:cNvGraphicFramePr>
@@ -13154,7 +12977,7 @@
                   <pic:spPr>
                     <a:xfrm>
                       <a:off x="0" y="0"/>
-                      <a:ext cx="5669915" cy="1732915"/>
+                      <a:ext cx="5669915" cy="1849120"/>
                     </a:xfrm>
                     <a:prstGeom prst="rect">
                       <a:avLst/>
@@ -13175,10 +12998,10 @@
         </w:rPr>
         <w:lastRenderedPageBreak/>
         <w:drawing>
-          <wp:inline distT="0" distB="0" distL="0" distR="0" wp14:anchorId="71B4BB89" wp14:editId="69372289">
-            <wp:extent cx="5669915" cy="1722120"/>
-            <wp:effectExtent l="0" t="0" r="6985" b="0"/>
-            <wp:docPr id="17" name="Imagen 17"/>
+          <wp:inline distT="0" distB="0" distL="0" distR="0" wp14:anchorId="25794B7B" wp14:editId="76C27F55">
+            <wp:extent cx="5669915" cy="3535680"/>
+            <wp:effectExtent l="0" t="0" r="6985" b="7620"/>
+            <wp:docPr id="14" name="Imagen 14"/>
             <wp:cNvGraphicFramePr>
               <a:graphicFrameLocks xmlns:a="http://schemas.openxmlformats.org/drawingml/2006/main" noChangeAspect="1"/>
             </wp:cNvGraphicFramePr>
@@ -13198,7 +13021,7 @@
                   <pic:spPr>
                     <a:xfrm>
                       <a:off x="0" y="0"/>
-                      <a:ext cx="5669915" cy="1722120"/>
+                      <a:ext cx="5669915" cy="3535680"/>
                     </a:xfrm>
                     <a:prstGeom prst="rect">
                       <a:avLst/>
@@ -13216,10 +13039,10 @@
           <w:lang w:val="es-PE" w:eastAsia="es-PE"/>
         </w:rPr>
         <w:drawing>
-          <wp:inline distT="0" distB="0" distL="0" distR="0" wp14:anchorId="24F49916" wp14:editId="20E94E98">
-            <wp:extent cx="5669915" cy="1726565"/>
-            <wp:effectExtent l="0" t="0" r="6985" b="6985"/>
-            <wp:docPr id="18" name="Imagen 18"/>
+          <wp:inline distT="0" distB="0" distL="0" distR="0" wp14:anchorId="1A30D93E" wp14:editId="7CB1E932">
+            <wp:extent cx="5669915" cy="1791335"/>
+            <wp:effectExtent l="0" t="0" r="6985" b="0"/>
+            <wp:docPr id="21" name="Imagen 21"/>
             <wp:cNvGraphicFramePr>
               <a:graphicFrameLocks xmlns:a="http://schemas.openxmlformats.org/drawingml/2006/main" noChangeAspect="1"/>
             </wp:cNvGraphicFramePr>
@@ -13239,7 +13062,7 @@
                   <pic:spPr>
                     <a:xfrm>
                       <a:off x="0" y="0"/>
-                      <a:ext cx="5669915" cy="1726565"/>
+                      <a:ext cx="5669915" cy="1791335"/>
                     </a:xfrm>
                     <a:prstGeom prst="rect">
                       <a:avLst/>
@@ -13251,49 +13074,8 @@
           </wp:inline>
         </w:drawing>
       </w:r>
-    </w:p>
-    <w:p>
-      <w:r>
-        <w:rPr>
-          <w:noProof/>
-          <w:lang w:val="es-PE" w:eastAsia="es-PE"/>
-        </w:rPr>
-        <w:drawing>
-          <wp:inline distT="0" distB="0" distL="0" distR="0" wp14:anchorId="4E15843B" wp14:editId="436AB07E">
-            <wp:extent cx="5669915" cy="1715770"/>
-            <wp:effectExtent l="0" t="0" r="6985" b="0"/>
-            <wp:docPr id="20" name="Imagen 20"/>
-            <wp:cNvGraphicFramePr>
-              <a:graphicFrameLocks xmlns:a="http://schemas.openxmlformats.org/drawingml/2006/main" noChangeAspect="1"/>
-            </wp:cNvGraphicFramePr>
-            <a:graphic xmlns:a="http://schemas.openxmlformats.org/drawingml/2006/main">
-              <a:graphicData uri="http://schemas.openxmlformats.org/drawingml/2006/picture">
-                <pic:pic xmlns:pic="http://schemas.openxmlformats.org/drawingml/2006/picture">
-                  <pic:nvPicPr>
-                    <pic:cNvPr id="1" name=""/>
-                    <pic:cNvPicPr/>
-                  </pic:nvPicPr>
-                  <pic:blipFill>
-                    <a:blip r:embed="rId21"/>
-                    <a:stretch>
-                      <a:fillRect/>
-                    </a:stretch>
-                  </pic:blipFill>
-                  <pic:spPr>
-                    <a:xfrm>
-                      <a:off x="0" y="0"/>
-                      <a:ext cx="5669915" cy="1715770"/>
-                    </a:xfrm>
-                    <a:prstGeom prst="rect">
-                      <a:avLst/>
-                    </a:prstGeom>
-                  </pic:spPr>
-                </pic:pic>
-              </a:graphicData>
-            </a:graphic>
-          </wp:inline>
-        </w:drawing>
-      </w:r>
+      <w:bookmarkStart w:id="13" w:name="_GoBack"/>
+      <w:bookmarkEnd w:id="13"/>
     </w:p>
     <w:sectPr>
       <w:pgSz w:w="11906" w:h="16838"/>
@@ -13370,7 +13152,7 @@
         <w:color w:val="5B9BD5" w:themeColor="accent1"/>
         <w:lang w:val="es-ES"/>
       </w:rPr>
-      <w:t>2</w:t>
+      <w:t>10</w:t>
     </w:r>
     <w:r>
       <w:rPr>
@@ -19646,7 +19428,7 @@
 </file>
 
 <file path=customXml/itemProps1.xml><?xml version="1.0" encoding="utf-8"?>
-<ds:datastoreItem xmlns:ds="http://schemas.openxmlformats.org/officeDocument/2006/customXml" ds:itemID="{F8224ADA-A8B3-4818-9B87-CFC16DFC4020}">
+<ds:datastoreItem xmlns:ds="http://schemas.openxmlformats.org/officeDocument/2006/customXml" ds:itemID="{28A03A67-F1A6-4F86-BD3A-F1CEF01F5C7B}">
   <ds:schemaRefs>
     <ds:schemaRef ds:uri="http://schemas.openxmlformats.org/officeDocument/2006/bibliography"/>
   </ds:schemaRefs>

</xml_diff>